<commit_message>
doplnit business plan, zmizel, opravy, :TS_grantova_zadost_2016.*
</commit_message>
<xml_diff>
--- a/grant_projekt_LS_20161026_v1.docx
+++ b/grant_projekt_LS_20161026_v1.docx
@@ -44,14 +44,7 @@
           <w:numId w:val="2"/>
         </w:numPr>
         <w:jc w:val="both"/>
-        <w:pPrChange w:id="0" w:author="Suk, Ladislav, Vodafone CZ" w:date="2016-10-26T09:47:00Z">
-          <w:pPr>
-            <w:numPr>
-              <w:ilvl w:val="0"/>
-              <w:numId w:val="2"/>
-            </w:numPr>
-          </w:pPr>
-        </w:pPrChange>
+        <w:pPrChange w:id="0" w:author="Suk, Ladislav, Vodafone CZ" w:date="2016-10-26T09:47:00Z"/>
         <w:rPr/>
       </w:pPr>
       <w:r>
@@ -77,7 +70,61 @@
       <w:commentRangeStart w:id="0"/>
       <w:r>
         <w:rPr/>
-        <w:t>Stav životního prostředí na Ostravsku má přímý dopad na lidské životy, zdraví dětí a ročně stojí stovky miliónů. Vnímáme potřebu integrace a získávaní aktuálních, transparentně dostupných dat. Chceme vytvořit otevřenou platformu využitelnou statní správou, neziskovým sektor, komerční sférou i koncovými uživateli. Využití pokročilé umělé inteligence umožní zpracování a analýzu dat v reálném čase a na základě těchto informací můžou zainteresované strany změnit svoje chování s pozitivním dopadem na životní prostředí, kvalitu života a snížení nákladů. Řešení může být dále škálovatelné z Ostravska i do jiných regionů.</w:t>
+        <w:t xml:space="preserve">Stav životního prostředí na Ostravsku má přímý dopad na lidské životy, zdraví dětí a ročně stojí stovky miliónů. Vnímáme potřebu integrace a získávaní aktuálních, transparentně dostupných dat. Chceme vytvořit otevřenou platformu využitelnou </w:t>
+      </w:r>
+      <w:ins w:id="0" w:author="Tomas Petru" w:date="2016-10-27T13:00:00Z">
+        <w:r>
+          <w:rPr/>
+          <w:t>státní</w:t>
+        </w:r>
+      </w:ins>
+      <w:del w:id="1" w:author="Tomas Petru" w:date="2016-10-27T13:00:00Z">
+        <w:r>
+          <w:rPr/>
+          <w:delText>st</w:delText>
+        </w:r>
+      </w:del>
+      <w:del w:id="2" w:author="Tomas Petru" w:date="2016-10-27T12:59:00Z">
+        <w:r>
+          <w:rPr/>
+          <w:delText>a</w:delText>
+        </w:r>
+      </w:del>
+      <w:del w:id="3" w:author="Tomas Petru" w:date="2016-10-27T13:00:00Z">
+        <w:r>
+          <w:rPr/>
+          <w:delText>tní</w:delText>
+        </w:r>
+      </w:del>
+      <w:r>
+        <w:rPr/>
+        <w:t xml:space="preserve"> správou, neziskovým sektor</w:t>
+      </w:r>
+      <w:ins w:id="4" w:author="Tomas Petru" w:date="2016-10-27T13:00:00Z">
+        <w:r>
+          <w:rPr/>
+          <w:t>em</w:t>
+        </w:r>
+      </w:ins>
+      <w:r>
+        <w:rPr/>
+        <w:t>, komerční sférou i koncovými uživateli. Využití pokročilé umělé inteligence umožní zpracování a analýzu dat v</w:t>
+      </w:r>
+      <w:ins w:id="5" w:author="Tomas Petru" w:date="2016-10-27T13:01:00Z">
+        <w:r>
+          <w:rPr/>
+          <w:t xml:space="preserve"> </w:t>
+        </w:r>
+      </w:ins>
+      <w:del w:id="6" w:author="Tomas Petru" w:date="2016-10-27T13:01:00Z">
+        <w:r>
+          <w:rPr/>
+          <w:delText> </w:delText>
+        </w:r>
+      </w:del>
+      <w:r>
+        <w:rPr/>
+        <w:t>reálném čase a na základě těchto informací můžou zainteresované strany změnit svoje chování s pozitivním dopadem na životní prostředí, kvalitu života a snížení nákladů. Řešení může být dále škálovatelné z Ostravska i do jiných regionů.</w:t>
       </w:r>
       <w:commentRangeEnd w:id="0"/>
       <w:r>
@@ -283,7 +330,7 @@
             </wp:positionV>
             <wp:extent cx="1120140" cy="809625"/>
             <wp:effectExtent l="0" t="0" r="0" b="0"/>
-            <wp:wrapSquare wrapText="bothSides"/>
+            <wp:wrapSquare wrapText="largest"/>
             <wp:docPr id="1" name="Picture 16" descr="Výsledek obrázku pro vodafone"/>
             <wp:cNvGraphicFramePr>
               <a:graphicFrameLocks xmlns:a="http://schemas.openxmlformats.org/drawingml/2006/main" noChangeAspect="1"/>
@@ -1485,6 +1532,7 @@
       <w:r>
         <w:rPr>
           <w:rFonts w:eastAsia="Tahoma" w:cs="Tahoma"/>
+          <w:color w:val="auto"/>
           <w:lang w:val="en-US" w:eastAsia="en-US" w:bidi="en-US"/>
         </w:rPr>
         <w:t>Vyuzil bych 5 vet, které k projektu pomohlo pripravit nase oddeleni Komunikace</w:t>
@@ -1496,6 +1544,7 @@
       <w:r>
         <w:rPr>
           <w:rFonts w:eastAsia="Tahoma" w:cs="Tahoma"/>
+          <w:color w:val="auto"/>
           <w:sz w:val="20"/>
           <w:lang w:val="en-US" w:eastAsia="en-US" w:bidi="en-US"/>
         </w:rPr>
@@ -1508,6 +1557,7 @@
       <w:r>
         <w:rPr>
           <w:rFonts w:eastAsia="Tahoma" w:cs="Tahoma"/>
+          <w:color w:val="auto"/>
           <w:sz w:val="20"/>
           <w:lang w:val="en-US" w:eastAsia="en-US" w:bidi="en-US"/>
         </w:rPr>
@@ -1520,6 +1570,7 @@
       <w:r>
         <w:rPr>
           <w:rFonts w:eastAsia="Tahoma" w:cs="Tahoma"/>
+          <w:color w:val="auto"/>
           <w:sz w:val="20"/>
           <w:lang w:val="en-US" w:eastAsia="en-US" w:bidi="en-US"/>
         </w:rPr>
@@ -1532,6 +1583,7 @@
       <w:r>
         <w:rPr>
           <w:rFonts w:eastAsia="Tahoma" w:cs="Tahoma"/>
+          <w:color w:val="auto"/>
           <w:lang w:val="en-US" w:eastAsia="en-US" w:bidi="en-US"/>
         </w:rPr>
         <w:t>Ano, uvedl jsem sebe jako kontakt za VF</w:t>
@@ -1541,6 +1593,7 @@
       <w:r>
         <w:rPr>
           <w:rFonts w:eastAsia="Tahoma" w:cs="Tahoma"/>
+          <w:color w:val="auto"/>
           <w:lang w:val="en-US" w:eastAsia="en-US" w:bidi="en-US"/>
         </w:rPr>
       </w:r>
@@ -1549,6 +1602,7 @@
       <w:r>
         <w:rPr>
           <w:rFonts w:eastAsia="Tahoma" w:cs="Tahoma"/>
+          <w:color w:val="auto"/>
           <w:lang w:val="en-US" w:eastAsia="en-US" w:bidi="en-US"/>
         </w:rPr>
       </w:r>
@@ -1557,6 +1611,7 @@
       <w:r>
         <w:rPr>
           <w:rFonts w:eastAsia="Tahoma" w:cs="Tahoma"/>
+          <w:color w:val="auto"/>
           <w:lang w:val="en-US" w:eastAsia="en-US" w:bidi="en-US"/>
         </w:rPr>
         <w:t>Mas predstavu kdo by zastresil jednotlive cile projektu ?</w:t>
@@ -1566,6 +1621,7 @@
       <w:r>
         <w:rPr>
           <w:rFonts w:eastAsia="Tahoma" w:cs="Tahoma"/>
+          <w:color w:val="auto"/>
           <w:lang w:val="en-US" w:eastAsia="en-US" w:bidi="en-US"/>
         </w:rPr>
       </w:r>
@@ -1574,6 +1630,7 @@
       <w:r>
         <w:rPr>
           <w:rFonts w:eastAsia="Tahoma" w:cs="Tahoma"/>
+          <w:color w:val="auto"/>
           <w:lang w:val="en-US" w:eastAsia="en-US" w:bidi="en-US"/>
         </w:rPr>
         <w:t xml:space="preserve"> Projektovy management  - Tomas</w:t>
@@ -1583,6 +1640,7 @@
       <w:r>
         <w:rPr>
           <w:rFonts w:eastAsia="Tahoma" w:cs="Tahoma"/>
+          <w:color w:val="auto"/>
           <w:lang w:val="en-US" w:eastAsia="en-US" w:bidi="en-US"/>
         </w:rPr>
       </w:r>
@@ -1591,6 +1649,7 @@
       <w:r>
         <w:rPr>
           <w:rFonts w:eastAsia="Tahoma" w:cs="Tahoma"/>
+          <w:color w:val="auto"/>
           <w:lang w:val="en-US" w:eastAsia="en-US" w:bidi="en-US"/>
         </w:rPr>
         <w:t xml:space="preserve"> Senzory vstup a dron = spoluprace s Ciste nebe a Hate, Ostrava město</w:t>
@@ -1600,6 +1659,7 @@
       <w:r>
         <w:rPr>
           <w:rFonts w:eastAsia="Tahoma" w:cs="Tahoma"/>
+          <w:color w:val="auto"/>
           <w:lang w:val="en-US" w:eastAsia="en-US" w:bidi="en-US"/>
         </w:rPr>
       </w:r>
@@ -1608,6 +1668,7 @@
       <w:r>
         <w:rPr>
           <w:rFonts w:eastAsia="Tahoma" w:cs="Tahoma"/>
+          <w:color w:val="auto"/>
           <w:lang w:val="en-US" w:eastAsia="en-US" w:bidi="en-US"/>
         </w:rPr>
         <w:t xml:space="preserve"> Nb IoT – spoluprace s Vodafone</w:t>
@@ -1617,6 +1678,7 @@
       <w:r>
         <w:rPr>
           <w:rFonts w:eastAsia="Tahoma" w:cs="Tahoma"/>
+          <w:color w:val="auto"/>
           <w:lang w:val="en-US" w:eastAsia="en-US" w:bidi="en-US"/>
         </w:rPr>
       </w:r>
@@ -1625,6 +1687,7 @@
       <w:r>
         <w:rPr>
           <w:rFonts w:eastAsia="Tahoma" w:cs="Tahoma"/>
+          <w:color w:val="auto"/>
           <w:lang w:val="en-US" w:eastAsia="en-US" w:bidi="en-US"/>
         </w:rPr>
         <w:t xml:space="preserve"> Platforma – server apod = mozna spoluprace s VF</w:t>
@@ -1634,6 +1697,7 @@
       <w:r>
         <w:rPr>
           <w:rFonts w:eastAsia="Tahoma" w:cs="Tahoma"/>
+          <w:color w:val="auto"/>
           <w:lang w:val="en-US" w:eastAsia="en-US" w:bidi="en-US"/>
         </w:rPr>
       </w:r>
@@ -1642,6 +1706,7 @@
       <w:r>
         <w:rPr>
           <w:rFonts w:eastAsia="Tahoma" w:cs="Tahoma"/>
+          <w:color w:val="auto"/>
           <w:lang w:val="en-US" w:eastAsia="en-US" w:bidi="en-US"/>
         </w:rPr>
         <w:t xml:space="preserve"> Neuronova sit</w:t>
@@ -1651,6 +1716,7 @@
       <w:r>
         <w:rPr>
           <w:rFonts w:eastAsia="Tahoma" w:cs="Tahoma"/>
+          <w:color w:val="auto"/>
           <w:lang w:val="en-US" w:eastAsia="en-US" w:bidi="en-US"/>
         </w:rPr>
       </w:r>
@@ -1659,6 +1725,7 @@
       <w:r>
         <w:rPr>
           <w:rFonts w:eastAsia="Tahoma" w:cs="Tahoma"/>
+          <w:color w:val="auto"/>
           <w:lang w:val="en-US" w:eastAsia="en-US" w:bidi="en-US"/>
         </w:rPr>
         <w:t xml:space="preserve">  Rizeni jednotek a mereni kvality, spotrebovane energie atd v objektu = spoluprace s ATREA, Ostrava mestu</w:t>
@@ -1668,6 +1735,7 @@
       <w:r>
         <w:rPr>
           <w:rFonts w:eastAsia="Tahoma" w:cs="Tahoma"/>
+          <w:color w:val="auto"/>
           <w:lang w:val="en-US" w:eastAsia="en-US" w:bidi="en-US"/>
         </w:rPr>
       </w:r>
@@ -1676,6 +1744,7 @@
       <w:r>
         <w:rPr>
           <w:rFonts w:eastAsia="Tahoma" w:cs="Tahoma"/>
+          <w:color w:val="auto"/>
           <w:lang w:val="en-US" w:eastAsia="en-US" w:bidi="en-US"/>
         </w:rPr>
         <w:t xml:space="preserve"> Vystup platforma : webovy portal, user management, notifikace apod</w:t>
@@ -1685,6 +1754,7 @@
       <w:r>
         <w:rPr>
           <w:rFonts w:eastAsia="Tahoma" w:cs="Tahoma"/>
+          <w:color w:val="auto"/>
           <w:lang w:val="en-US" w:eastAsia="en-US" w:bidi="en-US"/>
         </w:rPr>
       </w:r>
@@ -1693,6 +1763,7 @@
       <w:r>
         <w:rPr>
           <w:rFonts w:eastAsia="Tahoma" w:cs="Tahoma"/>
+          <w:color w:val="auto"/>
           <w:lang w:val="en-US" w:eastAsia="en-US" w:bidi="en-US"/>
         </w:rPr>
         <w:t xml:space="preserve"> Mobilni app  (predpokladam, ze bude pro zjednoduseni responsive web z portalu)</w:t>
@@ -1702,6 +1773,7 @@
       <w:r>
         <w:rPr>
           <w:rFonts w:eastAsia="Tahoma" w:cs="Tahoma"/>
+          <w:color w:val="auto"/>
           <w:lang w:val="en-US" w:eastAsia="en-US" w:bidi="en-US"/>
         </w:rPr>
       </w:r>
@@ -1710,6 +1782,7 @@
       <w:r>
         <w:rPr>
           <w:rFonts w:eastAsia="Tahoma" w:cs="Tahoma"/>
+          <w:color w:val="auto"/>
           <w:lang w:val="en-US" w:eastAsia="en-US" w:bidi="en-US"/>
         </w:rPr>
         <w:t xml:space="preserve"> Zabezpeceni senzoru, komunikace</w:t>
@@ -1719,6 +1792,7 @@
       <w:r>
         <w:rPr>
           <w:rFonts w:eastAsia="Tahoma" w:cs="Tahoma"/>
+          <w:color w:val="auto"/>
           <w:lang w:val="en-US" w:eastAsia="en-US" w:bidi="en-US"/>
         </w:rPr>
       </w:r>
@@ -1727,6 +1801,7 @@
       <w:r>
         <w:rPr>
           <w:rFonts w:eastAsia="Tahoma" w:cs="Tahoma"/>
+          <w:color w:val="auto"/>
           <w:lang w:val="en-US" w:eastAsia="en-US" w:bidi="en-US"/>
         </w:rPr>
         <w:t>Bylo by dobře mit i nekoho za produktovy management … kdo bude jednat s Atrea, Nadaci atd</w:t>
@@ -1736,6 +1811,7 @@
       <w:r>
         <w:rPr>
           <w:rFonts w:eastAsia="Tahoma" w:cs="Tahoma"/>
+          <w:color w:val="auto"/>
           <w:lang w:val="en-US" w:eastAsia="en-US" w:bidi="en-US"/>
         </w:rPr>
       </w:r>
@@ -1744,6 +1820,7 @@
       <w:r>
         <w:rPr>
           <w:rFonts w:eastAsia="Tahoma" w:cs="Tahoma"/>
+          <w:color w:val="auto"/>
           <w:lang w:val="en-US" w:eastAsia="en-US" w:bidi="en-US"/>
         </w:rPr>
       </w:r>
@@ -1752,6 +1829,7 @@
       <w:r>
         <w:rPr>
           <w:rFonts w:eastAsia="Tahoma" w:cs="Tahoma"/>
+          <w:color w:val="auto"/>
           <w:lang w:val="en-US" w:eastAsia="en-US" w:bidi="en-US"/>
         </w:rPr>
         <w:t>Dále bude třeba projit legislativni požadavky:</w:t>
@@ -1761,6 +1839,7 @@
       <w:r>
         <w:rPr>
           <w:rFonts w:eastAsia="Tahoma" w:cs="Tahoma"/>
+          <w:color w:val="auto"/>
           <w:lang w:val="en-US" w:eastAsia="en-US" w:bidi="en-US"/>
         </w:rPr>
         <w:t xml:space="preserve"> Vymena vzduchu v budovách, filtry apod … doufam ve poslecne s ATREA</w:t>
@@ -1770,6 +1849,7 @@
       <w:r>
         <w:rPr>
           <w:rFonts w:eastAsia="Tahoma" w:cs="Tahoma"/>
+          <w:color w:val="auto"/>
           <w:lang w:val="en-US" w:eastAsia="en-US" w:bidi="en-US"/>
         </w:rPr>
         <w:t xml:space="preserve"> Dron .. viz vase poznámky a doufam ve spolupraci s Hate</w:t>
@@ -1779,6 +1859,7 @@
       <w:r>
         <w:rPr>
           <w:rFonts w:eastAsia="Tahoma" w:cs="Tahoma"/>
+          <w:color w:val="auto"/>
           <w:lang w:val="en-US" w:eastAsia="en-US" w:bidi="en-US"/>
         </w:rPr>
       </w:r>
@@ -1789,6 +1870,7 @@
       <w:r>
         <w:rPr>
           <w:rFonts w:eastAsia="Tahoma" w:cs="Tahoma"/>
+          <w:color w:val="auto"/>
           <w:sz w:val="20"/>
           <w:lang w:val="en-US" w:eastAsia="en-US" w:bidi="en-US"/>
         </w:rPr>
@@ -1801,6 +1883,7 @@
       <w:r>
         <w:rPr>
           <w:rFonts w:eastAsia="Tahoma" w:cs="Tahoma"/>
+          <w:color w:val="auto"/>
           <w:sz w:val="20"/>
           <w:lang w:val="en-US" w:eastAsia="en-US" w:bidi="en-US"/>
         </w:rPr>
@@ -1821,20 +1904,6 @@
     <w:r>
       <w:rPr/>
       <w:fldChar w:fldCharType="begin"/>
-    </w:r>
-    <w:r>
-      <w:instrText> PAGE </w:instrText>
-    </w:r>
-    <w:r>
-      <w:fldChar w:fldCharType="separate"/>
-    </w:r>
-    <w:r>
-      <w:t>5</w:t>
-    </w:r>
-    <w:r>
-      <w:fldChar w:fldCharType="end"/>
-    </w:r>
-    <w:r>
       <mc:AlternateContent>
         <mc:Choice Requires="wps">
           <w:drawing>
@@ -1846,24 +1915,35 @@
               <wp:positionV relativeFrom="page">
                 <wp:posOffset>10057130</wp:posOffset>
               </wp:positionV>
-              <wp:extent cx="2540000" cy="635000"/>
+              <wp:extent cx="2540635" cy="635635"/>
               <wp:effectExtent l="0" t="0" r="0" b="0"/>
               <wp:wrapNone/>
-              <wp:docPr id="8" name=""/>
+              <wp:docPr id="8" name="graphic1"/>
               <a:graphic xmlns:a="http://schemas.openxmlformats.org/drawingml/2006/main">
                 <a:graphicData uri="http://schemas.microsoft.com/office/word/2010/wordprocessingShape">
                   <wps:wsp>
-                    <wps:cNvSpPr txBox="1"/>
+                    <wps:cNvSpPr/>
                     <wps:spPr>
                       <a:xfrm>
                         <a:off x="0" y="0"/>
-                        <a:ext cx="2540000" cy="635000"/>
+                        <a:ext cx="2540160" cy="635040"/>
                       </a:xfrm>
-                      <a:prstGeom prst="rect"/>
+                      <a:prstGeom prst="rect">
+                        <a:avLst/>
+                      </a:prstGeom>
                       <a:solidFill>
-                        <a:srgbClr val="FFFFFF"/>
+                        <a:srgbClr val="ffffff"/>
                       </a:solidFill>
+                      <a:ln>
+                        <a:noFill/>
+                      </a:ln>
                     </wps:spPr>
+                    <wps:style>
+                      <a:lnRef idx="0"/>
+                      <a:fillRef idx="0"/>
+                      <a:effectRef idx="0"/>
+                      <a:fontRef idx="minor"/>
+                    </wps:style>
                     <wps:txbx>
                       <w:txbxContent>
                         <w:p>
@@ -1874,11 +1954,7 @@
                               <w:tab w:val="center" w:pos="4819" w:leader="none"/>
                               <w:tab w:val="right" w:pos="9638" w:leader="none"/>
                             </w:tabs>
-                            <w:rPr>
-                              <w:rFonts w:ascii="Arial" w:hAnsi="Arial" w:cs="Arial"/>
-                              <w:color w:val="000000"/>
-                              <w:sz w:val="14"/>
-                            </w:rPr>
+                            <w:rPr/>
                           </w:pPr>
                           <w:r>
                             <w:rPr>
@@ -1951,7 +2027,7 @@
                         </w:p>
                       </w:txbxContent>
                     </wps:txbx>
-                    <wps:bodyPr anchor="t" lIns="91440" tIns="45720" rIns="91440" bIns="45720">
+                    <wps:bodyPr>
                       <a:noAutofit/>
                     </wps:bodyPr>
                   </wps:wsp>
@@ -1962,7 +2038,10 @@
         </mc:Choice>
         <mc:Fallback>
           <w:pict>
-            <v:rect fillcolor="#FFFFFF" stroked="f" strokeweight="0pt" style="position:absolute;rotation:0;width:200pt;height:50pt;mso-wrap-distance-left:9pt;mso-wrap-distance-right:9pt;mso-wrap-distance-top:0pt;mso-wrap-distance-bottom:0pt;margin-top:791.9pt;mso-position-vertical-relative:page;margin-left:0.05pt;mso-position-horizontal-relative:page">
+            <v:rect id="shape_0" ID="graphic1" fillcolor="white" stroked="f" style="position:absolute;margin-left:0.05pt;margin-top:791.9pt;width:199.95pt;height:49.95pt;mso-position-horizontal-relative:page;mso-position-vertical-relative:page">
+              <w10:wrap type="square"/>
+              <v:fill o:detectmouseclick="t" type="solid" color2="black"/>
+              <v:stroke color="#3465a4" joinstyle="round" endcap="flat"/>
               <v:textbox>
                 <w:txbxContent>
                   <w:p>
@@ -1973,11 +2052,7 @@
                         <w:tab w:val="center" w:pos="4819" w:leader="none"/>
                         <w:tab w:val="right" w:pos="9638" w:leader="none"/>
                       </w:tabs>
-                      <w:rPr>
-                        <w:rFonts w:ascii="Arial" w:hAnsi="Arial" w:cs="Arial"/>
-                        <w:color w:val="000000"/>
-                        <w:sz w:val="14"/>
-                      </w:rPr>
+                      <w:rPr/>
                     </w:pPr>
                     <w:r>
                       <w:rPr>
@@ -2054,6 +2129,18 @@
           </w:pict>
         </mc:Fallback>
       </mc:AlternateContent>
+    </w:r>
+    <w:r>
+      <w:instrText> PAGE </w:instrText>
+    </w:r>
+    <w:r>
+      <w:fldChar w:fldCharType="separate"/>
+    </w:r>
+    <w:r>
+      <w:t>5</w:t>
+    </w:r>
+    <w:r>
+      <w:fldChar w:fldCharType="end"/>
     </w:r>
   </w:p>
 </w:ftr>
@@ -2574,6 +2661,7 @@
       </w:pPr>
       <w:rPr>
         <w:rFonts w:ascii="Symbol" w:hAnsi="Symbol" w:cs="Symbol" w:hint="default"/>
+        <w:rFonts w:cs="Symbol"/>
       </w:rPr>
     </w:lvl>
     <w:lvl w:ilvl="1">
@@ -2599,6 +2687,7 @@
       </w:pPr>
       <w:rPr>
         <w:rFonts w:ascii="Wingdings" w:hAnsi="Wingdings" w:cs="Wingdings" w:hint="default"/>
+        <w:rFonts w:cs="Wingdings"/>
       </w:rPr>
     </w:lvl>
     <w:lvl w:ilvl="3">
@@ -2611,6 +2700,7 @@
       </w:pPr>
       <w:rPr>
         <w:rFonts w:ascii="Symbol" w:hAnsi="Symbol" w:cs="Symbol" w:hint="default"/>
+        <w:rFonts w:cs="Symbol"/>
       </w:rPr>
     </w:lvl>
     <w:lvl w:ilvl="4">
@@ -2636,6 +2726,7 @@
       </w:pPr>
       <w:rPr>
         <w:rFonts w:ascii="Wingdings" w:hAnsi="Wingdings" w:cs="Wingdings" w:hint="default"/>
+        <w:rFonts w:cs="Wingdings"/>
       </w:rPr>
     </w:lvl>
     <w:lvl w:ilvl="6">
@@ -2648,6 +2739,7 @@
       </w:pPr>
       <w:rPr>
         <w:rFonts w:ascii="Symbol" w:hAnsi="Symbol" w:cs="Symbol" w:hint="default"/>
+        <w:rFonts w:cs="Symbol"/>
       </w:rPr>
     </w:lvl>
     <w:lvl w:ilvl="7">
@@ -2673,6 +2765,7 @@
       </w:pPr>
       <w:rPr>
         <w:rFonts w:ascii="Wingdings" w:hAnsi="Wingdings" w:cs="Wingdings" w:hint="default"/>
+        <w:rFonts w:cs="Wingdings"/>
       </w:rPr>
     </w:lvl>
   </w:abstractNum>
@@ -2700,7 +2793,6 @@
     <w:rPrDefault>
       <w:rPr>
         <w:rFonts w:ascii="Liberation Serif" w:hAnsi="Liberation Serif" w:eastAsia="SimSun" w:cs="Lucida Sans"/>
-        <w:sz w:val="24"/>
         <w:szCs w:val="24"/>
         <w:lang w:val="cs-CZ" w:eastAsia="zh-CN" w:bidi="hi-IN"/>
       </w:rPr>
@@ -3092,7 +3184,7 @@
     </w:pPr>
     <w:rPr>
       <w:rFonts w:ascii="Liberation Serif" w:hAnsi="Liberation Serif" w:eastAsia="SimSun" w:cs="Lucida Sans"/>
-      <w:color w:val="auto"/>
+      <w:color w:val="00000A"/>
       <w:sz w:val="24"/>
       <w:szCs w:val="24"/>
       <w:lang w:val="cs-CZ" w:eastAsia="zh-CN" w:bidi="hi-IN"/>
@@ -3101,7 +3193,6 @@
   <w:style w:type="paragraph" w:styleId="Heading1">
     <w:name w:val="Heading 1"/>
     <w:basedOn w:val="Heading"/>
-    <w:next w:val="TextBody"/>
     <w:qFormat/>
     <w:pPr>
       <w:numPr>
@@ -3121,7 +3212,6 @@
   <w:style w:type="paragraph" w:styleId="Heading2">
     <w:name w:val="Heading 2"/>
     <w:basedOn w:val="Heading"/>
-    <w:next w:val="TextBody"/>
     <w:qFormat/>
     <w:pPr>
       <w:numPr>
@@ -3142,7 +3232,6 @@
   <w:style w:type="paragraph" w:styleId="Heading3">
     <w:name w:val="Heading 3"/>
     <w:basedOn w:val="Heading"/>
-    <w:next w:val="TextBody"/>
     <w:qFormat/>
     <w:pPr>
       <w:numPr>
@@ -3285,6 +3374,69 @@
       <w:rFonts w:cs="Courier New"/>
     </w:rPr>
   </w:style>
+  <w:style w:type="character" w:styleId="ListLabel8">
+    <w:name w:val="ListLabel 8"/>
+    <w:qFormat/>
+    <w:rPr>
+      <w:rFonts w:cs="Symbol"/>
+    </w:rPr>
+  </w:style>
+  <w:style w:type="character" w:styleId="ListLabel9">
+    <w:name w:val="ListLabel 9"/>
+    <w:qFormat/>
+    <w:rPr>
+      <w:rFonts w:cs="Courier New"/>
+    </w:rPr>
+  </w:style>
+  <w:style w:type="character" w:styleId="ListLabel10">
+    <w:name w:val="ListLabel 10"/>
+    <w:qFormat/>
+    <w:rPr>
+      <w:rFonts w:cs="Wingdings"/>
+    </w:rPr>
+  </w:style>
+  <w:style w:type="character" w:styleId="ListLabel11">
+    <w:name w:val="ListLabel 11"/>
+    <w:qFormat/>
+    <w:rPr>
+      <w:rFonts w:cs="Symbol"/>
+    </w:rPr>
+  </w:style>
+  <w:style w:type="character" w:styleId="ListLabel12">
+    <w:name w:val="ListLabel 12"/>
+    <w:qFormat/>
+    <w:rPr>
+      <w:rFonts w:cs="Courier New"/>
+    </w:rPr>
+  </w:style>
+  <w:style w:type="character" w:styleId="ListLabel13">
+    <w:name w:val="ListLabel 13"/>
+    <w:qFormat/>
+    <w:rPr>
+      <w:rFonts w:cs="Wingdings"/>
+    </w:rPr>
+  </w:style>
+  <w:style w:type="character" w:styleId="ListLabel14">
+    <w:name w:val="ListLabel 14"/>
+    <w:qFormat/>
+    <w:rPr>
+      <w:rFonts w:cs="Symbol"/>
+    </w:rPr>
+  </w:style>
+  <w:style w:type="character" w:styleId="ListLabel15">
+    <w:name w:val="ListLabel 15"/>
+    <w:qFormat/>
+    <w:rPr>
+      <w:rFonts w:cs="Courier New"/>
+    </w:rPr>
+  </w:style>
+  <w:style w:type="character" w:styleId="ListLabel16">
+    <w:name w:val="ListLabel 16"/>
+    <w:qFormat/>
+    <w:rPr>
+      <w:rFonts w:cs="Wingdings"/>
+    </w:rPr>
+  </w:style>
   <w:style w:type="paragraph" w:styleId="Heading" w:customStyle="1">
     <w:name w:val="Heading"/>
     <w:basedOn w:val="Normal"/>
@@ -3355,7 +3507,6 @@
   <w:style w:type="paragraph" w:styleId="Title">
     <w:name w:val="Title"/>
     <w:basedOn w:val="Heading"/>
-    <w:next w:val="TextBody"/>
     <w:qFormat/>
     <w:pPr>
       <w:jc w:val="center"/>
@@ -3404,7 +3555,6 @@
   <w:style w:type="paragraph" w:styleId="Subtitle">
     <w:name w:val="Subtitle"/>
     <w:basedOn w:val="Heading"/>
-    <w:next w:val="TextBody"/>
     <w:qFormat/>
     <w:pPr>
       <w:spacing w:before="60" w:after="120"/>
@@ -3488,8 +3638,8 @@
       <w:jc w:val="left"/>
     </w:pPr>
     <w:rPr>
-      <w:rFonts w:cs="Mangal" w:ascii="Liberation Serif" w:hAnsi="Liberation Serif" w:eastAsia="SimSun"/>
-      <w:color w:val="auto"/>
+      <w:rFonts w:ascii="Liberation Serif" w:hAnsi="Liberation Serif" w:eastAsia="SimSun" w:cs="Mangal"/>
+      <w:color w:val="00000A"/>
       <w:sz w:val="24"/>
       <w:szCs w:val="21"/>
       <w:lang w:val="cs-CZ" w:eastAsia="zh-CN" w:bidi="hi-IN"/>

</xml_diff>